<commit_message>
Added day 2 code files
</commit_message>
<xml_diff>
--- a/Written Tasks/10P.docx
+++ b/Written Tasks/10P.docx
@@ -1783,12 +1783,225 @@
         <w:jc w:val="both"/>
         <w:rPr>
           <w:rFonts w:asciiTheme="majorHAnsi" w:hAnsiTheme="majorHAnsi" w:cstheme="majorHAnsi"/>
+        </w:rPr>
+      </w:pPr>
+      <w:r>
+        <w:rPr>
+          <w:rFonts w:asciiTheme="majorHAnsi" w:hAnsiTheme="majorHAnsi" w:cstheme="majorHAnsi"/>
+        </w:rPr>
+        <w:t>The group meetings were conducted over discord and involved basically checking in with each member and their given tasks to discuss if they had completed it, needed more time, or needed more help.</w:t>
+      </w:r>
+      <w:r>
+        <w:rPr>
+          <w:rFonts w:asciiTheme="majorHAnsi" w:hAnsiTheme="majorHAnsi" w:cstheme="majorHAnsi"/>
+        </w:rPr>
+        <w:t xml:space="preserve"> The image below summarises the content discussed over the first 5 days:</w:t>
+      </w:r>
+    </w:p>
+    <w:p>
+      <w:pPr>
+        <w:spacing w:before="200" w:line="240" w:lineRule="exact"/>
+        <w:jc w:val="both"/>
+        <w:rPr>
+          <w:rFonts w:asciiTheme="majorHAnsi" w:hAnsiTheme="majorHAnsi" w:cstheme="majorHAnsi"/>
+        </w:rPr>
+      </w:pPr>
+    </w:p>
+    <w:p>
+      <w:pPr>
+        <w:spacing w:before="200" w:line="240" w:lineRule="exact"/>
+        <w:jc w:val="both"/>
+        <w:rPr>
+          <w:rFonts w:asciiTheme="majorHAnsi" w:hAnsiTheme="majorHAnsi" w:cstheme="majorHAnsi"/>
+        </w:rPr>
+      </w:pPr>
+    </w:p>
+    <w:p>
+      <w:pPr>
+        <w:spacing w:before="200" w:line="240" w:lineRule="exact"/>
+        <w:jc w:val="both"/>
+        <w:rPr>
+          <w:rFonts w:asciiTheme="majorHAnsi" w:hAnsiTheme="majorHAnsi" w:cstheme="majorHAnsi"/>
+        </w:rPr>
+      </w:pPr>
+    </w:p>
+    <w:p>
+      <w:pPr>
+        <w:spacing w:before="200" w:line="240" w:lineRule="exact"/>
+        <w:jc w:val="both"/>
+        <w:rPr>
+          <w:rFonts w:asciiTheme="majorHAnsi" w:hAnsiTheme="majorHAnsi" w:cstheme="majorHAnsi"/>
+        </w:rPr>
+      </w:pPr>
+    </w:p>
+    <w:p>
+      <w:pPr>
+        <w:spacing w:before="200" w:line="240" w:lineRule="exact"/>
+        <w:jc w:val="both"/>
+        <w:rPr>
+          <w:rFonts w:asciiTheme="majorHAnsi" w:hAnsiTheme="majorHAnsi" w:cstheme="majorHAnsi"/>
+        </w:rPr>
+      </w:pPr>
+    </w:p>
+    <w:p>
+      <w:pPr>
+        <w:spacing w:before="200" w:line="240" w:lineRule="exact"/>
+        <w:jc w:val="both"/>
+        <w:rPr>
+          <w:rFonts w:asciiTheme="majorHAnsi" w:hAnsiTheme="majorHAnsi" w:cstheme="majorHAnsi"/>
+        </w:rPr>
+      </w:pPr>
+    </w:p>
+    <w:p>
+      <w:pPr>
+        <w:spacing w:before="200" w:line="240" w:lineRule="exact"/>
+        <w:jc w:val="both"/>
+        <w:rPr>
+          <w:rFonts w:asciiTheme="majorHAnsi" w:hAnsiTheme="majorHAnsi" w:cstheme="majorHAnsi"/>
+        </w:rPr>
+      </w:pPr>
+      <w:r>
+        <w:rPr>
+          <w:rFonts w:asciiTheme="majorHAnsi" w:hAnsiTheme="majorHAnsi" w:cstheme="majorHAnsi"/>
+        </w:rPr>
+        <w:lastRenderedPageBreak/>
+        <w:drawing>
+          <wp:anchor distT="0" distB="0" distL="114300" distR="114300" simplePos="0" relativeHeight="251668480" behindDoc="1" locked="0" layoutInCell="1" allowOverlap="1" wp14:anchorId="765540E1" wp14:editId="2B9A5A7A">
+            <wp:simplePos x="0" y="0"/>
+            <wp:positionH relativeFrom="column">
+              <wp:posOffset>99695</wp:posOffset>
+            </wp:positionH>
+            <wp:positionV relativeFrom="paragraph">
+              <wp:posOffset>0</wp:posOffset>
+            </wp:positionV>
+            <wp:extent cx="5755640" cy="6904990"/>
+            <wp:effectExtent l="19050" t="19050" r="16510" b="10160"/>
+            <wp:wrapTight wrapText="bothSides">
+              <wp:wrapPolygon edited="0">
+                <wp:start x="-71" y="-60"/>
+                <wp:lineTo x="-71" y="21572"/>
+                <wp:lineTo x="21590" y="21572"/>
+                <wp:lineTo x="21590" y="-60"/>
+                <wp:lineTo x="-71" y="-60"/>
+              </wp:wrapPolygon>
+            </wp:wrapTight>
+            <wp:docPr id="1" name="Picture 1"/>
+            <wp:cNvGraphicFramePr>
+              <a:graphicFrameLocks xmlns:a="http://schemas.openxmlformats.org/drawingml/2006/main" noChangeAspect="1"/>
+            </wp:cNvGraphicFramePr>
+            <a:graphic xmlns:a="http://schemas.openxmlformats.org/drawingml/2006/main">
+              <a:graphicData uri="http://schemas.openxmlformats.org/drawingml/2006/picture">
+                <pic:pic xmlns:pic="http://schemas.openxmlformats.org/drawingml/2006/picture">
+                  <pic:nvPicPr>
+                    <pic:cNvPr id="1" name=""/>
+                    <pic:cNvPicPr/>
+                  </pic:nvPicPr>
+                  <pic:blipFill>
+                    <a:blip r:embed="rId18"/>
+                    <a:stretch>
+                      <a:fillRect/>
+                    </a:stretch>
+                  </pic:blipFill>
+                  <pic:spPr>
+                    <a:xfrm>
+                      <a:off x="0" y="0"/>
+                      <a:ext cx="5755640" cy="6904990"/>
+                    </a:xfrm>
+                    <a:prstGeom prst="rect">
+                      <a:avLst/>
+                    </a:prstGeom>
+                    <a:ln>
+                      <a:solidFill>
+                        <a:schemeClr val="tx1"/>
+                      </a:solidFill>
+                    </a:ln>
+                  </pic:spPr>
+                </pic:pic>
+              </a:graphicData>
+            </a:graphic>
+            <wp14:sizeRelH relativeFrom="page">
+              <wp14:pctWidth>0</wp14:pctWidth>
+            </wp14:sizeRelH>
+            <wp14:sizeRelV relativeFrom="page">
+              <wp14:pctHeight>0</wp14:pctHeight>
+            </wp14:sizeRelV>
+          </wp:anchor>
+        </w:drawing>
+      </w:r>
+    </w:p>
+    <w:p>
+      <w:pPr>
+        <w:spacing w:before="200" w:line="240" w:lineRule="exact"/>
+        <w:jc w:val="both"/>
+        <w:rPr>
+          <w:rFonts w:asciiTheme="majorHAnsi" w:hAnsiTheme="majorHAnsi" w:cstheme="majorHAnsi"/>
+        </w:rPr>
+      </w:pPr>
+    </w:p>
+    <w:p>
+      <w:pPr>
+        <w:spacing w:line="240" w:lineRule="exact"/>
+        <w:jc w:val="both"/>
+        <w:outlineLvl w:val="0"/>
+        <w:rPr>
+          <w:rFonts w:asciiTheme="majorHAnsi" w:hAnsiTheme="majorHAnsi" w:cstheme="majorHAnsi"/>
           <w:b/>
-          <w:iCs/>
+          <w:i/>
           <w:sz w:val="28"/>
           <w:szCs w:val="28"/>
         </w:rPr>
       </w:pPr>
+      <w:proofErr w:type="spellStart"/>
+      <w:r>
+        <w:rPr>
+          <w:rFonts w:asciiTheme="majorHAnsi" w:hAnsiTheme="majorHAnsi" w:cstheme="majorHAnsi"/>
+          <w:b/>
+          <w:iCs/>
+          <w:sz w:val="28"/>
+          <w:szCs w:val="28"/>
+        </w:rPr>
+        <w:t>Github</w:t>
+      </w:r>
+      <w:proofErr w:type="spellEnd"/>
+      <w:r>
+        <w:rPr>
+          <w:rFonts w:asciiTheme="majorHAnsi" w:hAnsiTheme="majorHAnsi" w:cstheme="majorHAnsi"/>
+          <w:b/>
+          <w:iCs/>
+          <w:sz w:val="28"/>
+          <w:szCs w:val="28"/>
+        </w:rPr>
+        <w:t xml:space="preserve"> Repository Days 1-5</w:t>
+      </w:r>
+    </w:p>
+    <w:p>
+      <w:pPr>
+        <w:spacing w:before="200" w:line="240" w:lineRule="exact"/>
+        <w:jc w:val="both"/>
+        <w:rPr>
+          <w:rFonts w:asciiTheme="majorHAnsi" w:hAnsiTheme="majorHAnsi" w:cstheme="majorHAnsi"/>
+        </w:rPr>
+      </w:pPr>
+      <w:r>
+        <w:rPr>
+          <w:rFonts w:asciiTheme="majorHAnsi" w:hAnsiTheme="majorHAnsi" w:cstheme="majorHAnsi"/>
+        </w:rPr>
+        <w:t xml:space="preserve">The </w:t>
+      </w:r>
+      <w:proofErr w:type="spellStart"/>
+      <w:r>
+        <w:rPr>
+          <w:rFonts w:asciiTheme="majorHAnsi" w:hAnsiTheme="majorHAnsi" w:cstheme="majorHAnsi"/>
+        </w:rPr>
+        <w:t>github</w:t>
+      </w:r>
+      <w:proofErr w:type="spellEnd"/>
+      <w:r>
+        <w:rPr>
+          <w:rFonts w:asciiTheme="majorHAnsi" w:hAnsiTheme="majorHAnsi" w:cstheme="majorHAnsi"/>
+        </w:rPr>
+        <w:t xml:space="preserve"> repository</w:t>
+      </w:r>
     </w:p>
     <w:sectPr>
       <w:pgSz w:w="11900" w:h="16840"/>
@@ -2486,7 +2699,7 @@
   <w:style w:type="paragraph" w:default="1" w:styleId="Normal">
     <w:name w:val="Normal"/>
     <w:qFormat/>
-    <w:rsid w:val="00AD24AF"/>
+    <w:rsid w:val="00722F45"/>
     <w:rPr>
       <w:rFonts w:ascii="Times New Roman" w:hAnsi="Times New Roman"/>
       <w:lang w:val="en-AU"/>

</xml_diff>